<commit_message>
Update đề bài C
</commit_message>
<xml_diff>
--- a/Bài C/Problem.docx
+++ b/Bài C/Problem.docx
@@ -501,31 +501,6 @@
     </w:p>
     <w:p>
       <w:pPr>
-        <w:rPr>
-          <w:rFonts w:ascii="Arial" w:hAnsi="Arial" w:cs="Arial"/>
-          <w:sz w:val="24"/>
-          <w:szCs w:val="24"/>
-        </w:rPr>
-      </w:pPr>
-      <w:r>
-        <w:rPr>
-          <w:rFonts w:ascii="Arial" w:hAnsi="Arial" w:cs="Arial"/>
-          <w:sz w:val="24"/>
-          <w:szCs w:val="24"/>
-        </w:rPr>
-        <w:t xml:space="preserve">Nếu lãi, in ra số tiền lãi lớn nhất mà Thanh Trúc có thể </w:t>
-      </w:r>
-      <w:r>
-        <w:rPr>
-          <w:rFonts w:ascii="Arial" w:hAnsi="Arial" w:cs="Arial"/>
-          <w:sz w:val="24"/>
-          <w:szCs w:val="24"/>
-        </w:rPr>
-        <w:t>đạt được.</w:t>
-      </w:r>
-    </w:p>
-    <w:p>
-      <w:pPr>
         <w:tabs>
           <w:tab w:val="left" w:pos="1134"/>
         </w:tabs>
@@ -538,65 +513,18 @@
       <w:r>
         <w:rPr>
           <w:rFonts w:ascii="Arial" w:hAnsi="Arial" w:cs="Arial"/>
-          <w:b/>
-          <w:bCs/>
-          <w:sz w:val="24"/>
-          <w:szCs w:val="24"/>
-        </w:rPr>
-        <w:t>Lưu ý:</w:t>
-      </w:r>
-      <w:r>
-        <w:rPr>
-          <w:rFonts w:ascii="Arial" w:hAnsi="Arial" w:cs="Arial"/>
-          <w:sz w:val="24"/>
-          <w:szCs w:val="24"/>
-        </w:rPr>
-        <w:tab/>
-      </w:r>
-      <w:r>
-        <w:rPr>
-          <w:rFonts w:ascii="Arial" w:hAnsi="Arial" w:cs="Arial"/>
-          <w:sz w:val="24"/>
-          <w:szCs w:val="24"/>
-        </w:rPr>
-        <w:t>Trạm đầu tiên nằm ở hành tinh A</w:t>
-      </w:r>
-      <w:r>
-        <w:rPr>
-          <w:rFonts w:ascii="Arial" w:hAnsi="Arial" w:cs="Arial"/>
-          <w:sz w:val="24"/>
-          <w:szCs w:val="24"/>
-        </w:rPr>
-        <w:t>.</w:t>
-      </w:r>
-    </w:p>
-    <w:p>
-      <w:pPr>
-        <w:tabs>
-          <w:tab w:val="left" w:pos="1134"/>
-        </w:tabs>
-        <w:rPr>
-          <w:rFonts w:ascii="Arial" w:hAnsi="Arial" w:cs="Arial"/>
-          <w:sz w:val="24"/>
-          <w:szCs w:val="24"/>
-        </w:rPr>
-      </w:pPr>
-      <w:r>
-        <w:rPr>
-          <w:rFonts w:ascii="Arial" w:hAnsi="Arial" w:cs="Arial"/>
-          <w:sz w:val="24"/>
-          <w:szCs w:val="24"/>
-        </w:rPr>
-        <w:tab/>
-        <w:t>Trạm cuối cùng nằm ở hành tinh B</w:t>
-      </w:r>
-      <w:r>
-        <w:rPr>
-          <w:rFonts w:ascii="Arial" w:hAnsi="Arial" w:cs="Arial"/>
-          <w:sz w:val="24"/>
-          <w:szCs w:val="24"/>
-        </w:rPr>
-        <w:t>.</w:t>
+          <w:sz w:val="24"/>
+          <w:szCs w:val="24"/>
+        </w:rPr>
+        <w:t xml:space="preserve">Nếu lãi, in ra số tiền lãi lớn nhất mà Thanh Trúc có thể </w:t>
+      </w:r>
+      <w:r>
+        <w:rPr>
+          <w:rFonts w:ascii="Arial" w:hAnsi="Arial" w:cs="Arial"/>
+          <w:sz w:val="24"/>
+          <w:szCs w:val="24"/>
+        </w:rPr>
+        <w:t>đạt được.</w:t>
       </w:r>
     </w:p>
     <w:tbl>

</xml_diff>